<commit_message>
work on planning lit review
</commit_message>
<xml_diff>
--- a/Document/Bill_Kulp_Thesis_2012_05_21.docx
+++ b/Document/Bill_Kulp_Thesis_2012_05_21.docx
@@ -4456,9 +4456,11 @@
       </w:r>
     </w:p>
     <w:p>
+      <w:proofErr w:type="gramStart"/>
       <w:r>
         <w:t>stuff</w:t>
       </w:r>
+      <w:proofErr w:type="gramEnd"/>
     </w:p>
     <w:p>
       <w:r>
@@ -4479,7 +4481,15 @@
     </w:p>
     <w:p>
       <w:r>
-        <w:t>Don’t worry about figure/table/citation numbering, this is done automatically by Word</w:t>
+        <w:t xml:space="preserve">Don’t worry about figure/table/citation </w:t>
+      </w:r>
+      <w:proofErr w:type="gramStart"/>
+      <w:r>
+        <w:t>numbering,</w:t>
+      </w:r>
+      <w:proofErr w:type="gramEnd"/>
+      <w:r>
+        <w:t xml:space="preserve"> this is done automatically by Word</w:t>
       </w:r>
     </w:p>
     <w:p>
@@ -4838,10 +4848,34 @@
         <w:t>simply look for solid regions of a certain color</w:t>
       </w:r>
       <w:r>
-        <w:t>.  C</w:t>
-      </w:r>
-      <w:r>
-        <w:t>alisi et. al. used a</w:t>
+        <w:t xml:space="preserve">.  </w:t>
+      </w:r>
+      <w:proofErr w:type="spellStart"/>
+      <w:r>
+        <w:t>C</w:t>
+      </w:r>
+      <w:r>
+        <w:t>alisi</w:t>
+      </w:r>
+      <w:proofErr w:type="spellEnd"/>
+      <w:r>
+        <w:t xml:space="preserve"> </w:t>
+      </w:r>
+      <w:proofErr w:type="gramStart"/>
+      <w:r>
+        <w:t>et</w:t>
+      </w:r>
+      <w:proofErr w:type="gramEnd"/>
+      <w:r>
+        <w:t xml:space="preserve">. </w:t>
+      </w:r>
+      <w:proofErr w:type="gramStart"/>
+      <w:r>
+        <w:t>al</w:t>
+      </w:r>
+      <w:proofErr w:type="gramEnd"/>
+      <w:r>
+        <w:t>. used a</w:t>
       </w:r>
       <w:r>
         <w:t xml:space="preserve"> </w:t>
@@ -5192,7 +5226,15 @@
         <w:t>SURF</w:t>
       </w:r>
       <w:r>
-        <w:t xml:space="preserve"> (Speeded Up Robust Features)</w:t>
+        <w:t xml:space="preserve"> (Speeded </w:t>
+      </w:r>
+      <w:proofErr w:type="gramStart"/>
+      <w:r>
+        <w:t>Up</w:t>
+      </w:r>
+      <w:proofErr w:type="gramEnd"/>
+      <w:r>
+        <w:t xml:space="preserve"> Robust Features)</w:t>
       </w:r>
       <w:r>
         <w:t xml:space="preserve"> </w:t>
@@ -5288,9 +5330,27 @@
       <w:r>
         <w:t xml:space="preserve">eypoints can also be related to a higher-order part-based model.  </w:t>
       </w:r>
-      <w:r>
-        <w:t>Seemann et. al</w:t>
-      </w:r>
+      <w:proofErr w:type="spellStart"/>
+      <w:r>
+        <w:t>Seemann</w:t>
+      </w:r>
+      <w:proofErr w:type="spellEnd"/>
+      <w:r>
+        <w:t xml:space="preserve"> </w:t>
+      </w:r>
+      <w:proofErr w:type="gramStart"/>
+      <w:r>
+        <w:t>et</w:t>
+      </w:r>
+      <w:proofErr w:type="gramEnd"/>
+      <w:r>
+        <w:t xml:space="preserve">. </w:t>
+      </w:r>
+      <w:proofErr w:type="gramStart"/>
+      <w:r>
+        <w:t>al</w:t>
+      </w:r>
+      <w:proofErr w:type="gramEnd"/>
       <w:r>
         <w:t>.</w:t>
       </w:r>
@@ -5391,11 +5451,25 @@
       <w:r>
         <w:t xml:space="preserve">  Omnidirectional cameras are sometimes used, as in </w:t>
       </w:r>
+      <w:proofErr w:type="spellStart"/>
       <w:r>
         <w:t>Kobilarov</w:t>
       </w:r>
-      <w:r>
-        <w:t xml:space="preserve"> et. al. </w:t>
+      <w:proofErr w:type="spellEnd"/>
+      <w:r>
+        <w:t xml:space="preserve"> </w:t>
+      </w:r>
+      <w:proofErr w:type="gramStart"/>
+      <w:r>
+        <w:t>et</w:t>
+      </w:r>
+      <w:proofErr w:type="gramEnd"/>
+      <w:r>
+        <w:t xml:space="preserve">. </w:t>
+      </w:r>
+      <w:proofErr w:type="gramStart"/>
+      <w:r>
+        <w:t xml:space="preserve">al. </w:t>
       </w:r>
       <w:sdt>
         <w:sdtPr>
@@ -5424,7 +5498,11 @@
         </w:sdtContent>
       </w:sdt>
       <w:r>
-        <w:t>.  These cameras are</w:t>
+        <w:t>.</w:t>
+      </w:r>
+      <w:proofErr w:type="gramEnd"/>
+      <w:r>
+        <w:t xml:space="preserve">  These cameras are</w:t>
       </w:r>
       <w:r>
         <w:t xml:space="preserve"> aware of targets all around the robot, although omnidirectional cameras often have issues with distortion and limited resolution.</w:t>
@@ -5435,8 +5513,21 @@
         <w:spacing w:line="480" w:lineRule="auto"/>
         <w:ind w:firstLine="720"/>
       </w:pPr>
-      <w:r>
-        <w:t xml:space="preserve">Bajracharya et. al. </w:t>
+      <w:proofErr w:type="spellStart"/>
+      <w:r>
+        <w:t>Bajracharya</w:t>
+      </w:r>
+      <w:proofErr w:type="spellEnd"/>
+      <w:r>
+        <w:t xml:space="preserve"> </w:t>
+      </w:r>
+      <w:proofErr w:type="gramStart"/>
+      <w:r>
+        <w:t>et</w:t>
+      </w:r>
+      <w:proofErr w:type="gramEnd"/>
+      <w:r>
+        <w:t xml:space="preserve">. al. </w:t>
       </w:r>
       <w:sdt>
         <w:sdtPr>
@@ -5508,8 +5599,13 @@
         <w:t xml:space="preserve">, methods that rely on down-projection can be confused in indoor environments, where ceilings, doorframes, and other upright objects are in the robot’s field of view.  </w:t>
       </w:r>
       <w:r>
-        <w:t>Miura and Satake</w:t>
-      </w:r>
+        <w:t xml:space="preserve">Miura and </w:t>
+      </w:r>
+      <w:proofErr w:type="spellStart"/>
+      <w:r>
+        <w:t>Satake</w:t>
+      </w:r>
+      <w:proofErr w:type="spellEnd"/>
       <w:r>
         <w:t xml:space="preserve"> </w:t>
       </w:r>
@@ -5590,7 +5686,15 @@
         </w:sdtContent>
       </w:sdt>
       <w:r>
-        <w:t xml:space="preserve">, although it is very difficult to calculate optical flow while compensating for the motion of a mobile robot.  Jung and Sukhatme </w:t>
+        <w:t xml:space="preserve">, although it is very difficult to calculate optical flow while compensating for the motion of a mobile robot.  Jung and </w:t>
+      </w:r>
+      <w:proofErr w:type="spellStart"/>
+      <w:r>
+        <w:t>Sukhatme</w:t>
+      </w:r>
+      <w:proofErr w:type="spellEnd"/>
+      <w:r>
+        <w:t xml:space="preserve"> </w:t>
       </w:r>
       <w:sdt>
         <w:sdtPr>
@@ -5619,7 +5723,15 @@
         </w:sdtContent>
       </w:sdt>
       <w:r>
-        <w:t xml:space="preserve"> attempted to do so by estimating the egomotion of the robot and compensating for this frame-to-frame by using a projective transform, although this method breaks down if the robot moves quickly or if the robot’s motion is not bump-free.</w:t>
+        <w:t xml:space="preserve"> attempted to do so by estimating the </w:t>
+      </w:r>
+      <w:proofErr w:type="spellStart"/>
+      <w:r>
+        <w:t>egomotion</w:t>
+      </w:r>
+      <w:proofErr w:type="spellEnd"/>
+      <w:r>
+        <w:t xml:space="preserve"> of the robot and compensating for this frame-to-frame by using a projective transform, although this method breaks down if the robot moves quickly or if the robot’s motion is not bump-free.</w:t>
       </w:r>
     </w:p>
     <w:p>
@@ -5926,7 +6038,23 @@
         <w:t xml:space="preserve">Besides cameras, </w:t>
       </w:r>
       <w:r>
-        <w:t>LIDAR (LIght Detection And Ranging) un</w:t>
+        <w:t>LIDAR (</w:t>
+      </w:r>
+      <w:proofErr w:type="spellStart"/>
+      <w:r>
+        <w:t>LIght</w:t>
+      </w:r>
+      <w:proofErr w:type="spellEnd"/>
+      <w:r>
+        <w:t xml:space="preserve"> Detection </w:t>
+      </w:r>
+      <w:proofErr w:type="gramStart"/>
+      <w:r>
+        <w:t>And</w:t>
+      </w:r>
+      <w:proofErr w:type="gramEnd"/>
+      <w:r>
+        <w:t xml:space="preserve"> Ranging) un</w:t>
       </w:r>
       <w:r>
         <w:t xml:space="preserve">its </w:t>
@@ -5992,7 +6120,15 @@
         <w:t xml:space="preserve">unit </w:t>
       </w:r>
       <w:r>
-        <w:t>used on the Neato XV-11 vacuum cleaner [</w:t>
+        <w:t xml:space="preserve">used on the </w:t>
+      </w:r>
+      <w:proofErr w:type="spellStart"/>
+      <w:r>
+        <w:t>Neato</w:t>
+      </w:r>
+      <w:proofErr w:type="spellEnd"/>
+      <w:r>
+        <w:t xml:space="preserve"> XV-11 vacuum cleaner [</w:t>
       </w:r>
       <w:r>
         <w:t xml:space="preserve">TODO </w:t>
@@ -6152,7 +6288,15 @@
         <w:t xml:space="preserve">Laser rangefinders have a very wide field of view, although they have a limited resolution on the order of </w:t>
       </w:r>
       <w:r>
-        <w:t xml:space="preserve">one raytrace per degree.  </w:t>
+        <w:t xml:space="preserve">one </w:t>
+      </w:r>
+      <w:proofErr w:type="spellStart"/>
+      <w:r>
+        <w:t>raytrace</w:t>
+      </w:r>
+      <w:proofErr w:type="spellEnd"/>
+      <w:r>
+        <w:t xml:space="preserve"> per degree.  </w:t>
       </w:r>
       <w:r>
         <w:t>LIDAR units</w:t>
@@ -6241,16 +6385,13 @@
         <w:t xml:space="preserve">Therefore 2D range sensors are </w:t>
       </w:r>
       <w:r>
-        <w:t>rarely used on their own.  They</w:t>
-      </w:r>
-      <w:r>
-        <w:t xml:space="preserve"> </w:t>
-      </w:r>
-      <w:r>
-        <w:t xml:space="preserve">usually </w:t>
-      </w:r>
-      <w:r>
-        <w:t>augment vision</w:t>
+        <w:t>rarely used on their own</w:t>
+      </w:r>
+      <w:r>
+        <w:t xml:space="preserve">, usually augmenting </w:t>
+      </w:r>
+      <w:r>
+        <w:t>vision</w:t>
       </w:r>
       <w:r>
         <w:t>-based methods.</w:t>
@@ -6601,7 +6742,16 @@
         </w:sdtContent>
       </w:sdt>
       <w:r>
-        <w:t xml:space="preserve">.  Control algorithms are used when the objective </w:t>
+        <w:t xml:space="preserve">.  Control algorithms are </w:t>
+      </w:r>
+      <w:r>
+        <w:t xml:space="preserve">not robust enough for use in real-world environments, and are mainly used </w:t>
+      </w:r>
+      <w:r>
+        <w:t xml:space="preserve">when the objective </w:t>
+      </w:r>
+      <w:r>
+        <w:t>is to demonstrate a person-following system rather than spend time implementing true motion planning.</w:t>
       </w:r>
     </w:p>
     <w:p>
@@ -6610,10 +6760,206 @@
         <w:ind w:firstLine="720"/>
       </w:pPr>
       <w:r>
+        <w:t>Many classical planning approaches rely on so-called configuration space (C-space)</w:t>
+      </w:r>
+      <w:r>
+        <w:t xml:space="preserve"> </w:t>
+      </w:r>
+      <w:sdt>
+        <w:sdtPr>
+          <w:id w:val="157656447"/>
+          <w:citation/>
+        </w:sdtPr>
+        <w:sdtContent>
+          <w:r>
+            <w:fldChar w:fldCharType="begin"/>
+          </w:r>
+          <w:r>
+            <w:instrText xml:space="preserve"> CITATION Loz79 \l 1033 </w:instrText>
+          </w:r>
+          <w:r>
+            <w:fldChar w:fldCharType="separate"/>
+          </w:r>
+          <w:r>
+            <w:rPr>
+              <w:noProof/>
+            </w:rPr>
+            <w:t>[23]</w:t>
+          </w:r>
+          <w:r>
+            <w:fldChar w:fldCharType="end"/>
+          </w:r>
+        </w:sdtContent>
+      </w:sdt>
+      <w:r>
+        <w:t>.  In C-space, the robot is treated as a point.  Obstacles are “inflated,” so that given a point on the obstacle map, if that point is free, it is a valid pose for the robot, and the robot is guaranteed not to intersect with an obstacle.</w:t>
+      </w:r>
+    </w:p>
+    <w:p>
+      <w:pPr>
+        <w:spacing w:line="480" w:lineRule="auto"/>
+        <w:ind w:firstLine="720"/>
+      </w:pPr>
+      <w:r>
+        <w:lastRenderedPageBreak/>
+        <w:t>In configuration space, planning is relatively simple because the robot can be treated</w:t>
+      </w:r>
+      <w:r>
+        <w:t xml:space="preserve"> as a point, reducing </w:t>
+      </w:r>
+      <w:bookmarkStart w:id="5" w:name="_GoBack"/>
+      <w:r>
+        <w:t>planning</w:t>
+      </w:r>
+      <w:r>
+        <w:t xml:space="preserve"> </w:t>
+      </w:r>
+      <w:bookmarkEnd w:id="5"/>
+      <w:r>
+        <w:t>to a 2-dimensional problem</w:t>
+      </w:r>
+      <w:r>
+        <w:t xml:space="preserve"> </w:t>
+      </w:r>
+      <w:sdt>
+        <w:sdtPr>
+          <w:id w:val="-2019293669"/>
+          <w:citation/>
+        </w:sdtPr>
+        <w:sdtContent>
+          <w:r>
+            <w:fldChar w:fldCharType="begin"/>
+          </w:r>
+          <w:r>
+            <w:instrText xml:space="preserve"> CITATION Raj12 \l 1033 </w:instrText>
+          </w:r>
+          <w:r>
+            <w:fldChar w:fldCharType="separate"/>
+          </w:r>
+          <w:r>
+            <w:rPr>
+              <w:noProof/>
+            </w:rPr>
+            <w:t>[24]</w:t>
+          </w:r>
+          <w:r>
+            <w:fldChar w:fldCharType="end"/>
+          </w:r>
+        </w:sdtContent>
+      </w:sdt>
+      <w:r>
+        <w:t>.</w:t>
+      </w:r>
+      <w:r>
+        <w:t xml:space="preserve">  From here, a number of classical algorithms can be applied including </w:t>
+      </w:r>
+      <w:proofErr w:type="spellStart"/>
+      <w:r>
+        <w:t>wavefront</w:t>
+      </w:r>
+      <w:proofErr w:type="spellEnd"/>
+      <w:r>
+        <w:t xml:space="preserve"> planning, repulsive/attractive forces, </w:t>
+      </w:r>
+      <w:proofErr w:type="spellStart"/>
+      <w:r>
+        <w:t>Voronoi</w:t>
+      </w:r>
+      <w:proofErr w:type="spellEnd"/>
+      <w:r>
+        <w:t xml:space="preserve"> diagrams, visibility graphs, and cell decomposition</w:t>
+      </w:r>
+      <w:r>
+        <w:t xml:space="preserve"> </w:t>
+      </w:r>
+      <w:sdt>
+        <w:sdtPr>
+          <w:id w:val="2133524643"/>
+          <w:citation/>
+        </w:sdtPr>
+        <w:sdtContent>
+          <w:r>
+            <w:fldChar w:fldCharType="begin"/>
+          </w:r>
+          <w:r>
+            <w:instrText xml:space="preserve"> CITATION Raj12 \l 1033 </w:instrText>
+          </w:r>
+          <w:r>
+            <w:fldChar w:fldCharType="separate"/>
+          </w:r>
+          <w:r>
+            <w:rPr>
+              <w:noProof/>
+            </w:rPr>
+            <w:t>[24]</w:t>
+          </w:r>
+          <w:r>
+            <w:fldChar w:fldCharType="end"/>
+          </w:r>
+        </w:sdtContent>
+      </w:sdt>
+      <w:r>
+        <w:t>.</w:t>
+      </w:r>
+    </w:p>
+    <w:p>
+      <w:pPr>
+        <w:spacing w:line="480" w:lineRule="auto"/>
+        <w:ind w:firstLine="720"/>
+      </w:pPr>
+      <w:r>
+        <w:t>Configuration space has some drawbacks resulting from the assumption that the robot can be treated as a point.  For non-circular robots, the C-space map is dependent on orientation, adding an additional dimension to the problem.  Non-</w:t>
+      </w:r>
+      <w:proofErr w:type="spellStart"/>
+      <w:r>
+        <w:t>holo</w:t>
+      </w:r>
+      <w:r>
+        <w:t>nomic</w:t>
+      </w:r>
+      <w:proofErr w:type="spellEnd"/>
+      <w:r>
+        <w:t xml:space="preserve"> robots</w:t>
+      </w:r>
+      <w:r>
+        <w:t xml:space="preserve"> are especially troublesome </w:t>
+      </w:r>
+      <w:proofErr w:type="gramStart"/>
+      <w:r>
+        <w:t xml:space="preserve">because </w:t>
+      </w:r>
+      <w:r>
+        <w:t>.</w:t>
+      </w:r>
+      <w:proofErr w:type="gramEnd"/>
+    </w:p>
+    <w:p>
+      <w:pPr>
+        <w:spacing w:line="480" w:lineRule="auto"/>
+        <w:ind w:firstLine="720"/>
+      </w:pPr>
+      <w:r>
+        <w:t xml:space="preserve">One </w:t>
+      </w:r>
+    </w:p>
+    <w:p>
+      <w:pPr>
+        <w:spacing w:line="480" w:lineRule="auto"/>
+        <w:ind w:firstLine="720"/>
+      </w:pPr>
+      <w:r>
         <w:t xml:space="preserve">The simplest planning algorithms involve gradient descent </w:t>
       </w:r>
       <w:r>
-        <w:t xml:space="preserve">such as the wavefront algorithm, and force-based techniques where obstacles exert simulated repulsive forces </w:t>
+        <w:t xml:space="preserve">such as the </w:t>
+      </w:r>
+      <w:proofErr w:type="spellStart"/>
+      <w:r>
+        <w:t>wavefront</w:t>
+      </w:r>
+      <w:proofErr w:type="spellEnd"/>
+      <w:r>
+        <w:t xml:space="preserve"> algorithm, and force-based techniques where obstacles exert simulated repulsive forces </w:t>
       </w:r>
       <w:sdt>
         <w:sdtPr>
@@ -6645,7 +6991,15 @@
         <w:t xml:space="preserve">.  Rolling-window approaches examine potential trajectories for obstacles.  These simple planners are unable to perform complex, multi-stage moves such as three-point-turns, or backing up to get out of tight corners.  They especially fail </w:t>
       </w:r>
       <w:r>
-        <w:t>for non-holonomic robots</w:t>
+        <w:t>for non-</w:t>
+      </w:r>
+      <w:proofErr w:type="spellStart"/>
+      <w:r>
+        <w:t>holonomic</w:t>
+      </w:r>
+      <w:proofErr w:type="spellEnd"/>
+      <w:r>
+        <w:t xml:space="preserve"> robots</w:t>
       </w:r>
       <w:r>
         <w:t>.</w:t>
@@ -6657,7 +7011,6 @@
         <w:ind w:firstLine="720"/>
       </w:pPr>
       <w:r>
-        <w:lastRenderedPageBreak/>
         <w:t xml:space="preserve">Work has been done in supplementing these local planning methods with global planning, </w:t>
       </w:r>
     </w:p>
@@ -6674,12 +7027,12 @@
       <w:pPr>
         <w:pStyle w:val="Heading1"/>
       </w:pPr>
-      <w:bookmarkStart w:id="5" w:name="_Toc325459688"/>
+      <w:bookmarkStart w:id="6" w:name="_Toc325459688"/>
       <w:r>
         <w:lastRenderedPageBreak/>
         <w:t>Harlie</w:t>
       </w:r>
-      <w:bookmarkEnd w:id="5"/>
+      <w:bookmarkEnd w:id="6"/>
     </w:p>
     <w:p>
       <w:pPr>
@@ -6726,8 +7079,13 @@
         <w:t xml:space="preserve">  A SICK LIDAR unit is used for obstacle detection and localization</w:t>
       </w:r>
       <w:r>
-        <w:t>, and optical wheel encoders provide odometry</w:t>
-      </w:r>
+        <w:t xml:space="preserve">, and optical wheel encoders provide </w:t>
+      </w:r>
+      <w:proofErr w:type="spellStart"/>
+      <w:r>
+        <w:t>odometry</w:t>
+      </w:r>
+      <w:proofErr w:type="spellEnd"/>
       <w:r>
         <w:t xml:space="preserve">.  A Microsoft Kinect on a rotating mount is used for person tracking.  Harlie is equipped with a server </w:t>
       </w:r>
@@ -6865,8 +7223,8 @@
       <w:pPr>
         <w:pStyle w:val="Caption1"/>
       </w:pPr>
-      <w:bookmarkStart w:id="6" w:name="_Ref325461456"/>
-      <w:bookmarkStart w:id="7" w:name="_Toc325459711"/>
+      <w:bookmarkStart w:id="7" w:name="_Ref325461456"/>
+      <w:bookmarkStart w:id="8" w:name="_Toc325459711"/>
       <w:r>
         <w:t xml:space="preserve">Figure </w:t>
       </w:r>
@@ -6878,21 +7236,21 @@
           <w:t>1</w:t>
         </w:r>
       </w:fldSimple>
-      <w:bookmarkEnd w:id="6"/>
+      <w:bookmarkEnd w:id="7"/>
       <w:r>
         <w:t>: Harlie, the mobile robot</w:t>
       </w:r>
-      <w:bookmarkEnd w:id="7"/>
+      <w:bookmarkEnd w:id="8"/>
     </w:p>
     <w:p>
       <w:pPr>
         <w:pStyle w:val="Heading2"/>
       </w:pPr>
-      <w:bookmarkStart w:id="8" w:name="_Toc325459689"/>
+      <w:bookmarkStart w:id="9" w:name="_Toc325459689"/>
       <w:r>
         <w:t>Software Architecture</w:t>
       </w:r>
-      <w:bookmarkEnd w:id="8"/>
+      <w:bookmarkEnd w:id="9"/>
     </w:p>
     <w:p>
       <w:pPr>
@@ -7064,10 +7422,18 @@
         </w:sdtContent>
       </w:sdt>
       <w:r>
-        <w:t xml:space="preserve"> created by Eric P</w:t>
-      </w:r>
-      <w:r>
-        <w:t xml:space="preserve">erko, a fellow graduate student at </w:t>
+        <w:t xml:space="preserve"> created by Eric </w:t>
+      </w:r>
+      <w:proofErr w:type="spellStart"/>
+      <w:r>
+        <w:t>P</w:t>
+      </w:r>
+      <w:r>
+        <w:t>erko</w:t>
+      </w:r>
+      <w:proofErr w:type="spellEnd"/>
+      <w:r>
+        <w:t xml:space="preserve">, a fellow graduate student at </w:t>
       </w:r>
       <w:r>
         <w:t>Case</w:t>
@@ -7736,8 +8102,8 @@
       <w:pPr>
         <w:pStyle w:val="Caption1"/>
       </w:pPr>
-      <w:bookmarkStart w:id="9" w:name="_Ref324363926"/>
-      <w:bookmarkStart w:id="10" w:name="_Toc325459712"/>
+      <w:bookmarkStart w:id="10" w:name="_Ref324363926"/>
+      <w:bookmarkStart w:id="11" w:name="_Toc325459712"/>
       <w:r>
         <w:t xml:space="preserve">Figure </w:t>
       </w:r>
@@ -7749,18 +8115,18 @@
           <w:t>2</w:t>
         </w:r>
       </w:fldSimple>
-      <w:bookmarkEnd w:id="9"/>
+      <w:bookmarkEnd w:id="10"/>
       <w:r>
         <w:t>: Overall software architecture</w:t>
       </w:r>
-      <w:bookmarkEnd w:id="10"/>
+      <w:bookmarkEnd w:id="11"/>
     </w:p>
     <w:p>
       <w:pPr>
         <w:pStyle w:val="Heading1"/>
       </w:pPr>
-      <w:bookmarkStart w:id="11" w:name="_Ref322950030"/>
-      <w:bookmarkStart w:id="12" w:name="_Toc325459690"/>
+      <w:bookmarkStart w:id="12" w:name="_Ref322950030"/>
+      <w:bookmarkStart w:id="13" w:name="_Toc325459690"/>
       <w:r>
         <w:lastRenderedPageBreak/>
         <w:t xml:space="preserve">Evaluation of </w:t>
@@ -7774,8 +8140,8 @@
       <w:r>
         <w:t>Kinect</w:t>
       </w:r>
-      <w:bookmarkEnd w:id="11"/>
       <w:bookmarkEnd w:id="12"/>
+      <w:bookmarkEnd w:id="13"/>
     </w:p>
     <w:p>
       <w:pPr>
@@ -8196,7 +8562,39 @@
           <w:szCs w:val="24"/>
         </w:rPr>
         <w:lastRenderedPageBreak/>
-        <w:t xml:space="preserve">Livingston et. al. evaluated the skeleton tracking capabilities of the Kinect from a static viewpoint </w:t>
+        <w:t xml:space="preserve">Livingston </w:t>
+      </w:r>
+      <w:proofErr w:type="gramStart"/>
+      <w:r>
+        <w:rPr>
+          <w:rFonts w:cs="Calibri"/>
+          <w:szCs w:val="24"/>
+        </w:rPr>
+        <w:t>et</w:t>
+      </w:r>
+      <w:proofErr w:type="gramEnd"/>
+      <w:r>
+        <w:rPr>
+          <w:rFonts w:cs="Calibri"/>
+          <w:szCs w:val="24"/>
+        </w:rPr>
+        <w:t xml:space="preserve">. </w:t>
+      </w:r>
+      <w:proofErr w:type="gramStart"/>
+      <w:r>
+        <w:rPr>
+          <w:rFonts w:cs="Calibri"/>
+          <w:szCs w:val="24"/>
+        </w:rPr>
+        <w:t>al</w:t>
+      </w:r>
+      <w:proofErr w:type="gramEnd"/>
+      <w:r>
+        <w:rPr>
+          <w:rFonts w:cs="Calibri"/>
+          <w:szCs w:val="24"/>
+        </w:rPr>
+        <w:t xml:space="preserve">. evaluated the skeleton tracking capabilities of the Kinect from a static viewpoint </w:t>
       </w:r>
       <w:sdt>
         <w:sdtPr>
@@ -8593,20 +8991,28 @@
       <w:pPr>
         <w:pStyle w:val="Heading2"/>
       </w:pPr>
-      <w:bookmarkStart w:id="13" w:name="_Ref323129706"/>
-      <w:bookmarkStart w:id="14" w:name="_Toc325459691"/>
+      <w:bookmarkStart w:id="14" w:name="_Ref323129706"/>
+      <w:bookmarkStart w:id="15" w:name="_Toc325459691"/>
       <w:r>
         <w:lastRenderedPageBreak/>
-        <w:t>Discrimination Betw</w:t>
+        <w:t xml:space="preserve">Discrimination </w:t>
+      </w:r>
+      <w:proofErr w:type="gramStart"/>
+      <w:r>
+        <w:t>Betw</w:t>
       </w:r>
       <w:r>
         <w:t>e</w:t>
       </w:r>
       <w:r>
-        <w:t>en Users</w:t>
-      </w:r>
-      <w:bookmarkEnd w:id="13"/>
+        <w:t>en</w:t>
+      </w:r>
+      <w:proofErr w:type="gramEnd"/>
+      <w:r>
+        <w:t xml:space="preserve"> Users</w:t>
+      </w:r>
       <w:bookmarkEnd w:id="14"/>
+      <w:bookmarkEnd w:id="15"/>
     </w:p>
     <w:p>
       <w:pPr>
@@ -8686,18 +9092,18 @@
       <w:pPr>
         <w:pStyle w:val="Heading2"/>
       </w:pPr>
-      <w:bookmarkStart w:id="15" w:name="_Ref322980249"/>
-      <w:bookmarkStart w:id="16" w:name="_Ref322980256"/>
-      <w:bookmarkStart w:id="17" w:name="_Toc325459692"/>
+      <w:bookmarkStart w:id="16" w:name="_Ref322980249"/>
+      <w:bookmarkStart w:id="17" w:name="_Ref322980256"/>
+      <w:bookmarkStart w:id="18" w:name="_Toc325459692"/>
       <w:r>
         <w:t>Calibration</w:t>
       </w:r>
-      <w:bookmarkEnd w:id="15"/>
       <w:bookmarkEnd w:id="16"/>
+      <w:bookmarkEnd w:id="17"/>
       <w:r>
         <w:t xml:space="preserve"> of Users</w:t>
       </w:r>
-      <w:bookmarkEnd w:id="17"/>
+      <w:bookmarkEnd w:id="18"/>
     </w:p>
     <w:p>
       <w:pPr>
@@ -8844,7 +9250,7 @@
         <w:pStyle w:val="Caption1"/>
         <w:spacing w:line="480" w:lineRule="auto"/>
       </w:pPr>
-      <w:bookmarkStart w:id="18" w:name="_Toc325459713"/>
+      <w:bookmarkStart w:id="19" w:name="_Toc325459713"/>
       <w:r>
         <w:t xml:space="preserve">Figure </w:t>
       </w:r>
@@ -8874,7 +9280,7 @@
       <w:r>
         <w:t>calibration pose</w:t>
       </w:r>
-      <w:bookmarkEnd w:id="18"/>
+      <w:bookmarkEnd w:id="19"/>
     </w:p>
     <w:p>
       <w:pPr>
@@ -9266,14 +9672,14 @@
       <w:pPr>
         <w:pStyle w:val="Heading2"/>
       </w:pPr>
-      <w:bookmarkStart w:id="19" w:name="_Toc325459693"/>
+      <w:bookmarkStart w:id="20" w:name="_Toc325459693"/>
       <w:r>
         <w:t>L</w:t>
       </w:r>
       <w:r>
         <w:t>imited Field of View</w:t>
       </w:r>
-      <w:bookmarkEnd w:id="19"/>
+      <w:bookmarkEnd w:id="20"/>
     </w:p>
     <w:p>
       <w:pPr>
@@ -9396,7 +9802,7 @@
       <w:pPr>
         <w:pStyle w:val="Caption1"/>
       </w:pPr>
-      <w:bookmarkStart w:id="20" w:name="_Toc325459714"/>
+      <w:bookmarkStart w:id="21" w:name="_Toc325459714"/>
       <w:r>
         <w:t xml:space="preserve">Figure </w:t>
       </w:r>
@@ -9423,7 +9829,7 @@
       <w:r>
         <w:t>to Kinect’s limited field of view</w:t>
       </w:r>
-      <w:bookmarkEnd w:id="20"/>
+      <w:bookmarkEnd w:id="21"/>
     </w:p>
     <w:p>
       <w:pPr>
@@ -9640,7 +10046,7 @@
       <w:pPr>
         <w:pStyle w:val="Caption1"/>
       </w:pPr>
-      <w:bookmarkStart w:id="21" w:name="_Toc325459715"/>
+      <w:bookmarkStart w:id="22" w:name="_Toc325459715"/>
       <w:r>
         <w:t xml:space="preserve">Figure </w:t>
       </w:r>
@@ -9658,7 +10064,7 @@
       <w:r>
         <w:t xml:space="preserve"> Difficulties arise in tracking a user in contact with a chair</w:t>
       </w:r>
-      <w:bookmarkEnd w:id="21"/>
+      <w:bookmarkEnd w:id="22"/>
     </w:p>
     <w:p>
       <w:pPr>
@@ -9670,14 +10076,14 @@
       <w:pPr>
         <w:pStyle w:val="Heading2"/>
       </w:pPr>
-      <w:bookmarkStart w:id="22" w:name="_Toc325459694"/>
+      <w:bookmarkStart w:id="23" w:name="_Toc325459694"/>
       <w:r>
         <w:t>M</w:t>
       </w:r>
       <w:r>
         <w:t>oving Base Problem</w:t>
       </w:r>
-      <w:bookmarkEnd w:id="22"/>
+      <w:bookmarkEnd w:id="23"/>
     </w:p>
     <w:p>
       <w:pPr>
@@ -9936,8 +10342,8 @@
       <w:pPr>
         <w:pStyle w:val="Caption1"/>
       </w:pPr>
-      <w:bookmarkStart w:id="23" w:name="_Ref322513446"/>
-      <w:bookmarkStart w:id="24" w:name="_Toc325459716"/>
+      <w:bookmarkStart w:id="24" w:name="_Ref322513446"/>
+      <w:bookmarkStart w:id="25" w:name="_Toc325459716"/>
       <w:r>
         <w:t xml:space="preserve">Figure </w:t>
       </w:r>
@@ -9949,11 +10355,11 @@
           <w:t>6</w:t>
         </w:r>
       </w:fldSimple>
-      <w:bookmarkEnd w:id="23"/>
+      <w:bookmarkEnd w:id="24"/>
       <w:r>
         <w:t>: Tracking performance of Kinect under motion</w:t>
       </w:r>
-      <w:bookmarkEnd w:id="24"/>
+      <w:bookmarkEnd w:id="25"/>
     </w:p>
     <w:p>
       <w:pPr>
@@ -10112,12 +10518,12 @@
       <w:pPr>
         <w:pStyle w:val="Heading1"/>
       </w:pPr>
-      <w:bookmarkStart w:id="25" w:name="_Toc325459695"/>
+      <w:bookmarkStart w:id="26" w:name="_Toc325459695"/>
       <w:r>
         <w:lastRenderedPageBreak/>
         <w:t>Pan Mount</w:t>
       </w:r>
-      <w:bookmarkEnd w:id="25"/>
+      <w:bookmarkEnd w:id="26"/>
     </w:p>
     <w:p>
       <w:pPr>
@@ -10659,8 +11065,8 @@
           <w:szCs w:val="24"/>
         </w:rPr>
       </w:pPr>
-      <w:bookmarkStart w:id="26" w:name="_Ref322513798"/>
-      <w:bookmarkStart w:id="27" w:name="_Toc325459717"/>
+      <w:bookmarkStart w:id="27" w:name="_Ref322513798"/>
+      <w:bookmarkStart w:id="28" w:name="_Toc325459717"/>
       <w:r>
         <w:t xml:space="preserve">Figure </w:t>
       </w:r>
@@ -10672,7 +11078,7 @@
           <w:t>7</w:t>
         </w:r>
       </w:fldSimple>
-      <w:bookmarkEnd w:id="26"/>
+      <w:bookmarkEnd w:id="27"/>
       <w:r>
         <w:t xml:space="preserve">: DP155 Base Pan (left), </w:t>
       </w:r>
@@ -10682,7 +11088,7 @@
       <w:r>
         <w:t xml:space="preserve"> Phidgets 1066_0 Servo Controller (right)</w:t>
       </w:r>
-      <w:bookmarkEnd w:id="27"/>
+      <w:bookmarkEnd w:id="28"/>
     </w:p>
     <w:p>
       <w:pPr>
@@ -10714,7 +11120,23 @@
           <w:rFonts w:cs="Calibri"/>
           <w:szCs w:val="24"/>
         </w:rPr>
-        <w:t>the 1066_0 PhidgetAdvancedServo 1-Motor was selected</w:t>
+        <w:t xml:space="preserve">the 1066_0 </w:t>
+      </w:r>
+      <w:proofErr w:type="spellStart"/>
+      <w:r>
+        <w:rPr>
+          <w:rFonts w:cs="Calibri"/>
+          <w:szCs w:val="24"/>
+        </w:rPr>
+        <w:t>PhidgetAdvancedServo</w:t>
+      </w:r>
+      <w:proofErr w:type="spellEnd"/>
+      <w:r>
+        <w:rPr>
+          <w:rFonts w:cs="Calibri"/>
+          <w:szCs w:val="24"/>
+        </w:rPr>
+        <w:t xml:space="preserve"> 1-Motor was selected</w:t>
       </w:r>
       <w:r>
         <w:rPr>
@@ -11022,8 +11444,8 @@
       <w:pPr>
         <w:pStyle w:val="Caption1"/>
       </w:pPr>
-      <w:bookmarkStart w:id="28" w:name="_Ref323044753"/>
-      <w:bookmarkStart w:id="29" w:name="_Toc325459718"/>
+      <w:bookmarkStart w:id="29" w:name="_Ref323044753"/>
+      <w:bookmarkStart w:id="30" w:name="_Toc325459718"/>
       <w:r>
         <w:t xml:space="preserve">Figure </w:t>
       </w:r>
@@ -11035,7 +11457,7 @@
           <w:t>8</w:t>
         </w:r>
       </w:fldSimple>
-      <w:bookmarkEnd w:id="28"/>
+      <w:bookmarkEnd w:id="29"/>
       <w:r>
         <w:t xml:space="preserve">: Output from Phidgets 1066_0, showing </w:t>
       </w:r>
@@ -11048,7 +11470,7 @@
       <w:r>
         <w:t xml:space="preserve"> for position and velocity</w:t>
       </w:r>
-      <w:bookmarkEnd w:id="29"/>
+      <w:bookmarkEnd w:id="30"/>
     </w:p>
     <w:p>
       <w:pPr>
@@ -11178,11 +11600,11 @@
       <w:pPr>
         <w:pStyle w:val="Heading2"/>
       </w:pPr>
-      <w:bookmarkStart w:id="30" w:name="_Toc325459696"/>
+      <w:bookmarkStart w:id="31" w:name="_Toc325459696"/>
       <w:r>
         <w:t>Performance</w:t>
       </w:r>
-      <w:bookmarkEnd w:id="30"/>
+      <w:bookmarkEnd w:id="31"/>
     </w:p>
     <w:p>
       <w:pPr>
@@ -11392,7 +11814,7 @@
       <w:pPr>
         <w:pStyle w:val="Caption1"/>
       </w:pPr>
-      <w:bookmarkStart w:id="31" w:name="_Toc325459719"/>
+      <w:bookmarkStart w:id="32" w:name="_Toc325459719"/>
       <w:r>
         <w:t xml:space="preserve">Figure </w:t>
       </w:r>
@@ -11410,7 +11832,7 @@
       <w:r>
         <w:t>mount</w:t>
       </w:r>
-      <w:bookmarkEnd w:id="31"/>
+      <w:bookmarkEnd w:id="32"/>
     </w:p>
     <w:p>
       <w:pPr>
@@ -11650,8 +12072,8 @@
           <w:szCs w:val="24"/>
         </w:rPr>
       </w:pPr>
-      <w:bookmarkStart w:id="32" w:name="_Ref322019798"/>
-      <w:bookmarkStart w:id="33" w:name="_Toc325459720"/>
+      <w:bookmarkStart w:id="33" w:name="_Ref322019798"/>
+      <w:bookmarkStart w:id="34" w:name="_Toc325459720"/>
       <w:r>
         <w:t xml:space="preserve">Figure </w:t>
       </w:r>
@@ -11663,14 +12085,14 @@
           <w:t>10</w:t>
         </w:r>
       </w:fldSimple>
-      <w:bookmarkEnd w:id="32"/>
+      <w:bookmarkEnd w:id="33"/>
       <w:r>
         <w:t xml:space="preserve">: </w:t>
       </w:r>
       <w:r>
         <w:t>World coordinates of detected face while pan mount is under motion.  True position is at (0,145).  Discrepancy is due to errors in the pan mount’s ability to accurately report its angular position and publish an accurate transform to world coordinates.</w:t>
       </w:r>
-      <w:bookmarkEnd w:id="33"/>
+      <w:bookmarkEnd w:id="34"/>
     </w:p>
     <w:p>
       <w:pPr>
@@ -11985,8 +12407,8 @@
           <w:szCs w:val="24"/>
         </w:rPr>
       </w:pPr>
-      <w:bookmarkStart w:id="34" w:name="_Ref322511744"/>
-      <w:bookmarkStart w:id="35" w:name="_Toc325459721"/>
+      <w:bookmarkStart w:id="35" w:name="_Ref322511744"/>
+      <w:bookmarkStart w:id="36" w:name="_Toc325459721"/>
       <w:r>
         <w:t xml:space="preserve">Figure </w:t>
       </w:r>
@@ -11998,21 +12420,21 @@
           <w:t>11</w:t>
         </w:r>
       </w:fldSimple>
-      <w:bookmarkEnd w:id="34"/>
+      <w:bookmarkEnd w:id="35"/>
       <w:r>
         <w:t>: Tracking performance of Kinect with pan compensation</w:t>
       </w:r>
-      <w:bookmarkEnd w:id="35"/>
+      <w:bookmarkEnd w:id="36"/>
     </w:p>
     <w:p>
       <w:pPr>
         <w:pStyle w:val="Heading2"/>
       </w:pPr>
-      <w:bookmarkStart w:id="36" w:name="_Toc325459697"/>
+      <w:bookmarkStart w:id="37" w:name="_Toc325459697"/>
       <w:r>
         <w:t>Summary</w:t>
       </w:r>
-      <w:bookmarkEnd w:id="36"/>
+      <w:bookmarkEnd w:id="37"/>
     </w:p>
     <w:p>
       <w:pPr>
@@ -12292,8 +12714,6 @@
         </w:rPr>
         <w:t xml:space="preserve">performance </w:t>
       </w:r>
-      <w:bookmarkStart w:id="37" w:name="_GoBack"/>
-      <w:bookmarkEnd w:id="37"/>
       <w:r>
         <w:rPr>
           <w:rFonts w:cs="Calibri"/>
@@ -13560,9 +13980,11 @@
       <w:r>
         <w:fldChar w:fldCharType="separate"/>
       </w:r>
+      <w:proofErr w:type="gramStart"/>
       <w:r>
         <w:t xml:space="preserve">3.2 </w:t>
       </w:r>
+      <w:proofErr w:type="gramEnd"/>
       <w:r>
         <w:fldChar w:fldCharType="end"/>
       </w:r>
@@ -14155,8 +14577,13 @@
         </m:sSub>
       </m:oMath>
       <w:r>
-        <w:t xml:space="preserve"> and </w:t>
-      </w:r>
+        <w:t xml:space="preserve"> </w:t>
+      </w:r>
+      <w:proofErr w:type="gramStart"/>
+      <w:r>
+        <w:t xml:space="preserve">and </w:t>
+      </w:r>
+      <w:proofErr w:type="gramEnd"/>
       <m:oMath>
         <m:sSub>
           <m:sSubPr>
@@ -14918,8 +15345,13 @@
         <w:t xml:space="preserve">The hue-saturation </w:t>
       </w:r>
       <w:r>
-        <w:t xml:space="preserve">histogram can be represented by a matrix </w:t>
-      </w:r>
+        <w:t xml:space="preserve">histogram can be represented by a </w:t>
+      </w:r>
+      <w:proofErr w:type="gramStart"/>
+      <w:r>
+        <w:t xml:space="preserve">matrix </w:t>
+      </w:r>
+      <w:proofErr w:type="gramEnd"/>
       <m:oMath>
         <m:r>
           <m:rPr>
@@ -14938,7 +15370,11 @@
         <w:t>’s histogram at calibration</w:t>
       </w:r>
       <w:r>
-        <w:t xml:space="preserve"> be </w:t>
+        <w:t xml:space="preserve"> </w:t>
+      </w:r>
+      <w:proofErr w:type="gramStart"/>
+      <w:r>
+        <w:t xml:space="preserve">be </w:t>
       </w:r>
       <m:oMath>
         <m:sSub>
@@ -14951,6 +15387,7 @@
             </m:ctrlPr>
           </m:sSubPr>
           <m:e>
+            <w:proofErr w:type="gramEnd"/>
             <m:r>
               <m:rPr>
                 <m:sty m:val="b"/>
@@ -15073,7 +15510,11 @@
         </m:sSub>
       </m:oMath>
       <w:r>
-        <w:t xml:space="preserve">.  Over time, given new measurements of </w:t>
+        <w:t xml:space="preserve">.  Over time, given new measurements </w:t>
+      </w:r>
+      <w:proofErr w:type="gramStart"/>
+      <w:r>
+        <w:t xml:space="preserve">of </w:t>
       </w:r>
       <m:oMath>
         <m:sSub>
@@ -15086,6 +15527,7 @@
             </m:ctrlPr>
           </m:sSubPr>
           <m:e>
+            <w:proofErr w:type="gramEnd"/>
             <m:r>
               <m:rPr>
                 <m:sty m:val="b"/>
@@ -15410,8 +15852,13 @@
         </m:sSub>
       </m:oMath>
       <w:r>
-        <w:t xml:space="preserve"> is slowly pulled in the direction of </w:t>
-      </w:r>
+        <w:t xml:space="preserve"> is slowly pulled in the direction </w:t>
+      </w:r>
+      <w:proofErr w:type="gramStart"/>
+      <w:r>
+        <w:t xml:space="preserve">of </w:t>
+      </w:r>
+      <w:proofErr w:type="gramEnd"/>
       <m:oMath>
         <m:sSub>
           <m:sSubPr>
@@ -15508,7 +15955,89 @@
         <w:t xml:space="preserve">incremental </w:t>
       </w:r>
       <w:r>
-        <w:t xml:space="preserve">measurements of </w:t>
+        <w:t xml:space="preserve">measurements </w:t>
+      </w:r>
+      <w:proofErr w:type="gramStart"/>
+      <w:r>
+        <w:t xml:space="preserve">of </w:t>
+      </w:r>
+      <m:oMath>
+        <m:sSub>
+          <m:sSubPr>
+            <m:ctrlPr>
+              <w:rPr>
+                <w:rFonts w:ascii="Cambria Math" w:hAnsi="Cambria Math"/>
+                <w:b/>
+              </w:rPr>
+            </m:ctrlPr>
+          </m:sSubPr>
+          <m:e>
+            <w:proofErr w:type="gramEnd"/>
+            <m:r>
+              <m:rPr>
+                <m:sty m:val="b"/>
+              </m:rPr>
+              <w:rPr>
+                <w:rFonts w:ascii="Cambria Math" w:hAnsi="Cambria Math"/>
+              </w:rPr>
+              <m:t>H</m:t>
+            </m:r>
+          </m:e>
+          <m:sub>
+            <m:r>
+              <m:rPr>
+                <m:sty m:val="b"/>
+              </m:rPr>
+              <w:rPr>
+                <w:rFonts w:ascii="Cambria Math" w:hAnsi="Cambria Math"/>
+              </w:rPr>
+              <m:t>meas</m:t>
+            </m:r>
+          </m:sub>
+        </m:sSub>
+      </m:oMath>
+      <w:r>
+        <w:t xml:space="preserve"> , and</w:t>
+      </w:r>
+      <w:r>
+        <w:t xml:space="preserve"> </w:t>
+      </w:r>
+      <m:oMath>
+        <m:sSub>
+          <m:sSubPr>
+            <m:ctrlPr>
+              <w:rPr>
+                <w:rFonts w:ascii="Cambria Math" w:hAnsi="Cambria Math"/>
+                <w:b/>
+              </w:rPr>
+            </m:ctrlPr>
+          </m:sSubPr>
+          <m:e>
+            <m:r>
+              <m:rPr>
+                <m:sty m:val="b"/>
+              </m:rPr>
+              <w:rPr>
+                <w:rFonts w:ascii="Cambria Math" w:hAnsi="Cambria Math"/>
+              </w:rPr>
+              <m:t>H</m:t>
+            </m:r>
+          </m:e>
+          <m:sub>
+            <m:r>
+              <m:rPr>
+                <m:sty m:val="b"/>
+              </m:rPr>
+              <w:rPr>
+                <w:rFonts w:ascii="Cambria Math" w:hAnsi="Cambria Math"/>
+              </w:rPr>
+              <m:t>track</m:t>
+            </m:r>
+          </m:sub>
+        </m:sSub>
+      </m:oMath>
+      <w:r>
+        <w:t xml:space="preserve"> will have a chance to adjust to the new appearance of the user.  If the user suddenly drops the object, </w:t>
       </w:r>
       <m:oMath>
         <m:sSub>
@@ -15545,10 +16074,22 @@
         </m:sSub>
       </m:oMath>
       <w:r>
-        <w:t xml:space="preserve"> , and</w:t>
-      </w:r>
-      <w:r>
+        <w:rPr>
+          <w:b/>
+        </w:rPr>
         <w:t xml:space="preserve"> </w:t>
+      </w:r>
+      <w:r>
+        <w:t xml:space="preserve">will </w:t>
+      </w:r>
+      <w:r>
+        <w:t>quickly</w:t>
+      </w:r>
+      <w:r>
+        <w:t xml:space="preserve"> change</w:t>
+      </w:r>
+      <w:r>
+        <w:t xml:space="preserve"> and </w:t>
       </w:r>
       <m:oMath>
         <m:sSub>
@@ -15585,7 +16126,10 @@
         </m:sSub>
       </m:oMath>
       <w:r>
-        <w:t xml:space="preserve"> will have a chance to adjust to the new appearance of the user.  If the user suddenly drops the object, </w:t>
+        <w:t xml:space="preserve"> will no longer be valid</w:t>
+      </w:r>
+      <w:r>
+        <w:t xml:space="preserve">.  To account for cases such as this, if </w:t>
       </w:r>
       <m:oMath>
         <m:sSub>
@@ -15622,23 +16166,13 @@
         </m:sSub>
       </m:oMath>
       <w:r>
-        <w:rPr>
-          <w:b/>
-        </w:rPr>
-        <w:t xml:space="preserve"> </w:t>
-      </w:r>
-      <w:r>
-        <w:t xml:space="preserve">will </w:t>
-      </w:r>
-      <w:r>
-        <w:t>quickly</w:t>
-      </w:r>
-      <w:r>
-        <w:t xml:space="preserve"> change</w:t>
-      </w:r>
-      <w:r>
-        <w:t xml:space="preserve"> and </w:t>
-      </w:r>
+        <w:t xml:space="preserve"> is not successfully associated </w:t>
+      </w:r>
+      <w:proofErr w:type="gramStart"/>
+      <w:r>
+        <w:t xml:space="preserve">with </w:t>
+      </w:r>
+      <w:proofErr w:type="gramEnd"/>
       <m:oMath>
         <m:sSub>
           <m:sSubPr>
@@ -15674,10 +16208,10 @@
         </m:sSub>
       </m:oMath>
       <w:r>
-        <w:t xml:space="preserve"> will no longer be valid</w:t>
-      </w:r>
-      <w:r>
-        <w:t xml:space="preserve">.  To account for cases such as this, if </w:t>
+        <w:t xml:space="preserve">, </w:t>
+      </w:r>
+      <w:r>
+        <w:t xml:space="preserve">then </w:t>
       </w:r>
       <m:oMath>
         <m:sSub>
@@ -15714,7 +16248,13 @@
         </m:sSub>
       </m:oMath>
       <w:r>
-        <w:t xml:space="preserve"> is not successfully associated with </w:t>
+        <w:t xml:space="preserve"> is compared to the original </w:t>
+      </w:r>
+      <w:r>
+        <w:t>calibration</w:t>
+      </w:r>
+      <w:r>
+        <w:t xml:space="preserve"> </w:t>
       </w:r>
       <m:oMath>
         <m:sSub>
@@ -15745,16 +16285,13 @@
               <w:rPr>
                 <w:rFonts w:ascii="Cambria Math" w:hAnsi="Cambria Math"/>
               </w:rPr>
-              <m:t>track</m:t>
+              <m:t>cal</m:t>
             </m:r>
           </m:sub>
         </m:sSub>
       </m:oMath>
       <w:r>
-        <w:t xml:space="preserve">, </w:t>
-      </w:r>
-      <w:r>
-        <w:t xml:space="preserve">then </w:t>
+        <w:t xml:space="preserve">.  If </w:t>
       </w:r>
       <m:oMath>
         <m:sSub>
@@ -15791,13 +16328,17 @@
         </m:sSub>
       </m:oMath>
       <w:r>
-        <w:t xml:space="preserve"> is compared to the original </w:t>
-      </w:r>
-      <w:r>
-        <w:t>calibration</w:t>
-      </w:r>
-      <w:r>
+        <w:rPr>
+          <w:b/>
+        </w:rPr>
         <w:t xml:space="preserve"> </w:t>
+      </w:r>
+      <w:r>
+        <w:t xml:space="preserve">is associated </w:t>
+      </w:r>
+      <w:proofErr w:type="gramStart"/>
+      <w:r>
+        <w:t xml:space="preserve">with </w:t>
       </w:r>
       <m:oMath>
         <m:sSub>
@@ -15810,86 +16351,7 @@
             </m:ctrlPr>
           </m:sSubPr>
           <m:e>
-            <m:r>
-              <m:rPr>
-                <m:sty m:val="b"/>
-              </m:rPr>
-              <w:rPr>
-                <w:rFonts w:ascii="Cambria Math" w:hAnsi="Cambria Math"/>
-              </w:rPr>
-              <m:t>H</m:t>
-            </m:r>
-          </m:e>
-          <m:sub>
-            <m:r>
-              <m:rPr>
-                <m:sty m:val="b"/>
-              </m:rPr>
-              <w:rPr>
-                <w:rFonts w:ascii="Cambria Math" w:hAnsi="Cambria Math"/>
-              </w:rPr>
-              <m:t>cal</m:t>
-            </m:r>
-          </m:sub>
-        </m:sSub>
-      </m:oMath>
-      <w:r>
-        <w:t xml:space="preserve">.  If </w:t>
-      </w:r>
-      <m:oMath>
-        <m:sSub>
-          <m:sSubPr>
-            <m:ctrlPr>
-              <w:rPr>
-                <w:rFonts w:ascii="Cambria Math" w:hAnsi="Cambria Math"/>
-                <w:b/>
-              </w:rPr>
-            </m:ctrlPr>
-          </m:sSubPr>
-          <m:e>
-            <m:r>
-              <m:rPr>
-                <m:sty m:val="b"/>
-              </m:rPr>
-              <w:rPr>
-                <w:rFonts w:ascii="Cambria Math" w:hAnsi="Cambria Math"/>
-              </w:rPr>
-              <m:t>H</m:t>
-            </m:r>
-          </m:e>
-          <m:sub>
-            <m:r>
-              <m:rPr>
-                <m:sty m:val="b"/>
-              </m:rPr>
-              <w:rPr>
-                <w:rFonts w:ascii="Cambria Math" w:hAnsi="Cambria Math"/>
-              </w:rPr>
-              <m:t>meas</m:t>
-            </m:r>
-          </m:sub>
-        </m:sSub>
-      </m:oMath>
-      <w:r>
-        <w:rPr>
-          <w:b/>
-        </w:rPr>
-        <w:t xml:space="preserve"> </w:t>
-      </w:r>
-      <w:r>
-        <w:t xml:space="preserve">is associated with </w:t>
-      </w:r>
-      <m:oMath>
-        <m:sSub>
-          <m:sSubPr>
-            <m:ctrlPr>
-              <w:rPr>
-                <w:rFonts w:ascii="Cambria Math" w:hAnsi="Cambria Math"/>
-                <w:b/>
-              </w:rPr>
-            </m:ctrlPr>
-          </m:sSubPr>
-          <m:e>
+            <w:proofErr w:type="gramEnd"/>
             <m:r>
               <m:rPr>
                 <m:sty m:val="b"/>
@@ -16308,7 +16770,16 @@
               <w:rPr>
                 <w:rFonts w:ascii="Cambria Math" w:hAnsi="Cambria Math"/>
               </w:rPr>
-              <m:t>track</m:t>
+              <m:t>tr</m:t>
+            </m:r>
+            <m:r>
+              <m:rPr>
+                <m:sty m:val="b"/>
+              </m:rPr>
+              <w:rPr>
+                <w:rFonts w:ascii="Cambria Math" w:hAnsi="Cambria Math"/>
+              </w:rPr>
+              <m:t>ack</m:t>
             </m:r>
           </m:sub>
         </m:sSub>
@@ -16392,7 +16863,27 @@
         </m:sSub>
       </m:oMath>
       <w:r>
-        <w:t xml:space="preserve"> is inconsistent and it drops below 0.7 in places.  This is due to variations in room lighting and the different body silhouettes that the user exposed to the camera over time.  However, the user’s correlation to </w:t>
+        <w:t xml:space="preserve"> </w:t>
+      </w:r>
+      <w:proofErr w:type="gramStart"/>
+      <w:r>
+        <w:t>is</w:t>
+      </w:r>
+      <w:proofErr w:type="gramEnd"/>
+      <w:r>
+        <w:t xml:space="preserve"> inconsistent and it drops below 0.7 in places.  This is due to varia</w:t>
+      </w:r>
+      <w:proofErr w:type="spellStart"/>
+      <w:r>
+        <w:t>tions</w:t>
+      </w:r>
+      <w:proofErr w:type="spellEnd"/>
+      <w:r>
+        <w:t xml:space="preserve"> in room lighting and the different body silhouettes that the user exposed to the camera over time.  </w:t>
+      </w:r>
+      <w:proofErr w:type="gramStart"/>
+      <w:r>
+        <w:t xml:space="preserve">However, the user’s correlation to </w:t>
       </w:r>
       <m:oMath>
         <m:sSub>
@@ -16432,7 +16923,11 @@
         <w:t xml:space="preserve"> </w:t>
       </w:r>
       <w:r>
-        <w:t>remains above 0.9 for the entire duration of the test.  Thus, it is concluded that the l</w:t>
+        <w:t>remains above 0.9 for the entire duration of the test.</w:t>
+      </w:r>
+      <w:proofErr w:type="gramEnd"/>
+      <w:r>
+        <w:t xml:space="preserve">  Thus, it is concluded that the l</w:t>
       </w:r>
       <w:r>
         <w:t>ow-pass filter is helpful in adapting to the changing appearance of the user.</w:t>
@@ -17428,7 +17923,15 @@
         <w:t xml:space="preserve">developed </w:t>
       </w:r>
       <w:r>
-        <w:t>by Maxim Likhachev at the University of Pennsylvania in collaboration with Willow Garage</w:t>
+        <w:t xml:space="preserve">by Maxim </w:t>
+      </w:r>
+      <w:proofErr w:type="spellStart"/>
+      <w:r>
+        <w:t>Likhachev</w:t>
+      </w:r>
+      <w:proofErr w:type="spellEnd"/>
+      <w:r>
+        <w:t xml:space="preserve"> at the University of Pennsylvania in collaboration with Willow Garage</w:t>
       </w:r>
       <w:r>
         <w:t xml:space="preserve"> </w:t>
@@ -17519,11 +18022,16 @@
         <w:t>The x-y plane is discretized with 2.5cm square resolution, and angle</w:t>
       </w:r>
       <w:r>
-        <w:t>s are discretized with resolutio</w:t>
+        <w:t xml:space="preserve">s are discretized with </w:t>
+      </w:r>
+      <w:proofErr w:type="gramStart"/>
+      <w:r>
+        <w:t>resolutio</w:t>
       </w:r>
       <w:r>
         <w:t xml:space="preserve">n </w:t>
       </w:r>
+      <w:proofErr w:type="gramEnd"/>
       <m:oMath>
         <m:r>
           <w:rPr>
@@ -18421,12 +18929,14 @@
                                 <w:pStyle w:val="NormalWeb"/>
                                 <w:spacing w:before="0" w:beforeAutospacing="0" w:after="200" w:afterAutospacing="0" w:line="276" w:lineRule="auto"/>
                               </w:pPr>
+                              <w:proofErr w:type="gramStart"/>
                               <w:r>
                                 <w:rPr>
                                   <w:rFonts w:ascii="Georgia" w:eastAsia="Times New Roman" w:hAnsi="Georgia"/>
                                 </w:rPr>
                                 <w:t>path</w:t>
                               </w:r>
+                              <w:proofErr w:type="gramEnd"/>
                             </w:p>
                           </w:txbxContent>
                         </wps:txbx>
@@ -18489,12 +18999,14 @@
                                 <w:pStyle w:val="NormalWeb"/>
                                 <w:spacing w:before="0" w:beforeAutospacing="0" w:after="200" w:afterAutospacing="0" w:line="276" w:lineRule="auto"/>
                               </w:pPr>
+                              <w:proofErr w:type="gramStart"/>
                               <w:r>
                                 <w:rPr>
                                   <w:rFonts w:ascii="Georgia" w:eastAsia="Times New Roman" w:hAnsi="Georgia"/>
                                 </w:rPr>
                                 <w:t>path</w:t>
                               </w:r>
+                              <w:proofErr w:type="gramEnd"/>
                             </w:p>
                           </w:txbxContent>
                         </wps:txbx>
@@ -21096,12 +21608,14 @@
                                 <w:pStyle w:val="NormalWeb"/>
                                 <w:spacing w:before="0" w:beforeAutospacing="0" w:after="200" w:afterAutospacing="0" w:line="276" w:lineRule="auto"/>
                               </w:pPr>
+                              <w:proofErr w:type="gramStart"/>
                               <w:r>
                                 <w:rPr>
                                   <w:rFonts w:ascii="Georgia" w:eastAsia="Times New Roman" w:hAnsi="Georgia"/>
                                 </w:rPr>
                                 <w:t>path</w:t>
                               </w:r>
+                              <w:proofErr w:type="gramEnd"/>
                             </w:p>
                           </w:txbxContent>
                         </wps:txbx>
@@ -21164,12 +21678,14 @@
                                 <w:pStyle w:val="NormalWeb"/>
                                 <w:spacing w:before="0" w:beforeAutospacing="0" w:after="200" w:afterAutospacing="0" w:line="276" w:lineRule="auto"/>
                               </w:pPr>
+                              <w:proofErr w:type="gramStart"/>
                               <w:r>
                                 <w:rPr>
                                   <w:rFonts w:ascii="Georgia" w:eastAsia="Times New Roman" w:hAnsi="Georgia"/>
                                 </w:rPr>
                                 <w:t>path</w:t>
                               </w:r>
+                              <w:proofErr w:type="gramEnd"/>
                             </w:p>
                           </w:txbxContent>
                         </wps:txbx>
@@ -24485,12 +25001,14 @@
                                 <w:pStyle w:val="NormalWeb"/>
                                 <w:spacing w:before="0" w:beforeAutospacing="0" w:after="200" w:afterAutospacing="0" w:line="276" w:lineRule="auto"/>
                               </w:pPr>
+                              <w:proofErr w:type="gramStart"/>
                               <w:r>
                                 <w:rPr>
                                   <w:rFonts w:ascii="Georgia" w:eastAsia="Times New Roman" w:hAnsi="Georgia"/>
                                 </w:rPr>
                                 <w:t>path</w:t>
                               </w:r>
+                              <w:proofErr w:type="gramEnd"/>
                             </w:p>
                           </w:txbxContent>
                         </wps:txbx>
@@ -24553,12 +25071,14 @@
                                 <w:pStyle w:val="NormalWeb"/>
                                 <w:spacing w:before="0" w:beforeAutospacing="0" w:after="200" w:afterAutospacing="0" w:line="276" w:lineRule="auto"/>
                               </w:pPr>
+                              <w:proofErr w:type="gramStart"/>
                               <w:r>
                                 <w:rPr>
                                   <w:rFonts w:ascii="Georgia" w:eastAsia="Times New Roman" w:hAnsi="Georgia"/>
                                 </w:rPr>
                                 <w:t>path</w:t>
                               </w:r>
+                              <w:proofErr w:type="gramEnd"/>
                             </w:p>
                           </w:txbxContent>
                         </wps:txbx>
@@ -26404,9 +26924,11 @@
       <w:r>
         <w:fldChar w:fldCharType="separate"/>
       </w:r>
+      <w:proofErr w:type="gramStart"/>
       <w:r>
         <w:t xml:space="preserve">5.1 </w:t>
       </w:r>
+      <w:proofErr w:type="gramEnd"/>
       <w:r>
         <w:fldChar w:fldCharType="end"/>
       </w:r>
@@ -28893,7 +29415,7 @@
           <w:rPr>
             <w:noProof/>
           </w:rPr>
-          <w:t>28</w:t>
+          <w:t>8</w:t>
         </w:r>
         <w:r>
           <w:rPr>
@@ -32445,7 +32967,7 @@
     <b:MonthAccessed>4</b:MonthAccessed>
     <b:DayAccessed>30</b:DayAccessed>
     <b:URL>http://www.cs.cmu.edu/~maxim/files/tutorials/robschooltutorial_oct10.pdf</b:URL>
-    <b:RefOrder>30</b:RefOrder>
+    <b:RefOrder>32</b:RefOrder>
   </b:Source>
   <b:Source>
     <b:Tag>Lik091</b:Tag>
@@ -32471,7 +32993,7 @@
     <b:Pages>933-945</b:Pages>
     <b:Volume>28</b:Volume>
     <b:Issue>8</b:Issue>
-    <b:RefOrder>23</b:RefOrder>
+    <b:RefOrder>25</b:RefOrder>
   </b:Source>
   <b:Source>
     <b:Tag>Liv12</b:Tag>
@@ -32642,7 +33164,7 @@
     <b:MonthAccessed>May</b:MonthAccessed>
     <b:DayAccessed>9</b:DayAccessed>
     <b:URL>http://www.primesense.com/nite</b:URL>
-    <b:RefOrder>27</b:RefOrder>
+    <b:RefOrder>29</b:RefOrder>
   </b:Source>
   <b:Source>
     <b:Tag>Ope11</b:Tag>
@@ -32660,7 +33182,7 @@
     <b:MonthAccessed>May</b:MonthAccessed>
     <b:DayAccessed>9</b:DayAccessed>
     <b:URL>http://www.openni.org/About.aspx</b:URL>
-    <b:RefOrder>26</b:RefOrder>
+    <b:RefOrder>28</b:RefOrder>
   </b:Source>
   <b:Source>
     <b:Tag>Rob12</b:Tag>
@@ -32677,7 +33199,7 @@
     <b:MonthAccessed>May</b:MonthAccessed>
     <b:DayAccessed>9</b:DayAccessed>
     <b:URL>http://www.servocity.com/html/ddp155_base_pan.html</b:URL>
-    <b:RefOrder>28</b:RefOrder>
+    <b:RefOrder>30</b:RefOrder>
   </b:Source>
   <b:Source>
     <b:Tag>Phi11</b:Tag>
@@ -32694,7 +33216,7 @@
     <b:MonthAccessed>May</b:MonthAccessed>
     <b:DayAccessed>9</b:DayAccessed>
     <b:URL>http://www.phidgets.com/products.php?product_id=1066_0</b:URL>
-    <b:RefOrder>29</b:RefOrder>
+    <b:RefOrder>31</b:RefOrder>
   </b:Source>
   <b:Source>
     <b:Tag>Ger11</b:Tag>
@@ -32719,7 +33241,7 @@
     <b:MonthAccessed>May</b:MonthAccessed>
     <b:DayAccessed>9</b:DayAccessed>
     <b:URL>http://www.ros.org/wiki/amcl</b:URL>
-    <b:RefOrder>24</b:RefOrder>
+    <b:RefOrder>26</b:RefOrder>
   </b:Source>
   <b:Source>
     <b:Tag>Mar11</b:Tag>
@@ -32743,7 +33265,7 @@
     <b:MonthAccessed>May</b:MonthAccessed>
     <b:DayAccessed>9</b:DayAccessed>
     <b:URL>http://www.ros.org/wiki/costmap_2d</b:URL>
-    <b:RefOrder>31</b:RefOrder>
+    <b:RefOrder>33</b:RefOrder>
   </b:Source>
   <b:Source>
     <b:Tag>Per12</b:Tag>
@@ -32762,13 +33284,66 @@
     </b:Author>
     <b:Title>Precision Navigation for Indoor Mobile Robots</b:Title>
     <b:Year>2012</b:Year>
-    <b:RefOrder>25</b:RefOrder>
+    <b:RefOrder>27</b:RefOrder>
+  </b:Source>
+  <b:Source>
+    <b:Tag>Loz79</b:Tag>
+    <b:SourceType>JournalArticle</b:SourceType>
+    <b:Guid>{2FE0C2D0-0023-4939-AF63-59070C3A0B0D}</b:Guid>
+    <b:Author>
+      <b:Author>
+        <b:NameList>
+          <b:Person>
+            <b:Last>Lozano-Perez</b:Last>
+            <b:First>T.</b:First>
+          </b:Person>
+          <b:Person>
+            <b:Last>Wesley</b:Last>
+            <b:First>M.</b:First>
+            <b:Middle>A.</b:Middle>
+          </b:Person>
+        </b:NameList>
+      </b:Author>
+    </b:Author>
+    <b:Title>An algorithm for planning collision-free paths among polyhedral obstacles</b:Title>
+    <b:JournalName>Commun. ACM</b:JournalName>
+    <b:Year>1979</b:Year>
+    <b:Pages>560-570</b:Pages>
+    <b:Volume>22</b:Volume>
+    <b:Issue>10</b:Issue>
+    <b:RefOrder>23</b:RefOrder>
+  </b:Source>
+  <b:Source>
+    <b:Tag>Raj12</b:Tag>
+    <b:SourceType>JournalArticle</b:SourceType>
+    <b:Guid>{2A48C01E-4186-4B4A-B57E-8E2ED15ACC72}</b:Guid>
+    <b:Author>
+      <b:Author>
+        <b:NameList>
+          <b:Person>
+            <b:Last>Raja</b:Last>
+            <b:First>P.</b:First>
+          </b:Person>
+          <b:Person>
+            <b:Last>Pugazhenthi</b:Last>
+            <b:First>S.</b:First>
+          </b:Person>
+        </b:NameList>
+      </b:Author>
+    </b:Author>
+    <b:Title>Optimal path planning of mobile robots: A review</b:Title>
+    <b:JournalName>International Journal of Physical Sciences</b:JournalName>
+    <b:Year>2012</b:Year>
+    <b:Pages>1314-1320</b:Pages>
+    <b:Volume>7</b:Volume>
+    <b:Issue>9</b:Issue>
+    <b:RefOrder>24</b:RefOrder>
   </b:Source>
 </b:Sources>
 </file>
 
 <file path=customXml/itemProps1.xml><?xml version="1.0" encoding="utf-8"?>
-<ds:datastoreItem xmlns:ds="http://schemas.openxmlformats.org/officeDocument/2006/customXml" ds:itemID="{D456F1BF-3903-4608-9F65-DBDB6F007C75}">
+<ds:datastoreItem xmlns:ds="http://schemas.openxmlformats.org/officeDocument/2006/customXml" ds:itemID="{0DEB7908-77DF-4302-8437-AE47F32BA600}">
   <ds:schemaRefs>
     <ds:schemaRef ds:uri="http://schemas.openxmlformats.org/officeDocument/2006/bibliography"/>
   </ds:schemaRefs>

</xml_diff>